<commit_message>
updated welsh court name field name
</commit_message>
<xml_diff>
--- a/docker/docmosis/templates/CV-SPC-GAP-ENG-SEND-TO-OTHER-PARTY-BILINGUAL.docx
+++ b/docker/docmosis/templates/CV-SPC-GAP-ENG-SEND-TO-OTHER-PARTY-BILINGUAL.docx
@@ -51,12 +51,14 @@
               </w:rPr>
               <w:t xml:space="preserve">&lt;&lt; </w:t>
             </w:r>
+            <w:proofErr w:type="spellStart"/>
             <w:r>
               <w:rPr>
                 <w:rFonts w:ascii="GDS Transport Website Light" w:hAnsi="GDS Transport Website Light"/>
               </w:rPr>
               <w:t>applicationCreatedDateCy</w:t>
             </w:r>
+            <w:proofErr w:type="spellEnd"/>
             <w:r>
               <w:rPr>
                 <w:rFonts w:ascii="GDS Transport Website Light" w:hAnsi="GDS Transport Website Light"/>
@@ -90,7 +92,61 @@
                 <w:b/>
                 <w:sz w:val="28"/>
               </w:rPr>
-              <w:t xml:space="preserve">Yn y Llys Sirol yn </w:t>
+              <w:t xml:space="preserve">Yn y </w:t>
+            </w:r>
+            <w:proofErr w:type="spellStart"/>
+            <w:r>
+              <w:rPr>
+                <w:rFonts w:ascii="GDS Transport Website Light" w:hAnsi="GDS Transport Website Light"/>
+                <w:b/>
+                <w:sz w:val="28"/>
+              </w:rPr>
+              <w:t>Llys</w:t>
+            </w:r>
+            <w:proofErr w:type="spellEnd"/>
+            <w:r>
+              <w:rPr>
+                <w:rFonts w:ascii="GDS Transport Website Light" w:hAnsi="GDS Transport Website Light"/>
+                <w:b/>
+                <w:sz w:val="28"/>
+              </w:rPr>
+              <w:t xml:space="preserve"> </w:t>
+            </w:r>
+            <w:proofErr w:type="spellStart"/>
+            <w:r>
+              <w:rPr>
+                <w:rFonts w:ascii="GDS Transport Website Light" w:hAnsi="GDS Transport Website Light"/>
+                <w:b/>
+                <w:sz w:val="28"/>
+              </w:rPr>
+              <w:t>Sirol</w:t>
+            </w:r>
+            <w:proofErr w:type="spellEnd"/>
+            <w:r>
+              <w:rPr>
+                <w:rFonts w:ascii="GDS Transport Website Light" w:hAnsi="GDS Transport Website Light"/>
+                <w:b/>
+                <w:sz w:val="28"/>
+              </w:rPr>
+              <w:t xml:space="preserve"> </w:t>
+            </w:r>
+            <w:proofErr w:type="spellStart"/>
+            <w:r>
+              <w:rPr>
+                <w:rFonts w:ascii="GDS Transport Website Light" w:hAnsi="GDS Transport Website Light"/>
+                <w:b/>
+                <w:sz w:val="28"/>
+              </w:rPr>
+              <w:t>yn</w:t>
+            </w:r>
+            <w:proofErr w:type="spellEnd"/>
+            <w:r>
+              <w:rPr>
+                <w:rFonts w:ascii="GDS Transport Website Light" w:hAnsi="GDS Transport Website Light"/>
+                <w:b/>
+                <w:sz w:val="28"/>
+              </w:rPr>
+              <w:t xml:space="preserve"> </w:t>
             </w:r>
           </w:p>
           <w:p>
@@ -110,7 +166,33 @@
                 <w:b/>
                 <w:sz w:val="28"/>
               </w:rPr>
-              <w:t>&lt;&lt;courtName&gt;&gt;</w:t>
+              <w:t>&lt;&lt;</w:t>
+            </w:r>
+            <w:proofErr w:type="spellStart"/>
+            <w:r>
+              <w:rPr>
+                <w:rFonts w:ascii="GDS Transport Website Light" w:hAnsi="GDS Transport Website Light"/>
+                <w:b/>
+                <w:sz w:val="28"/>
+              </w:rPr>
+              <w:t>courtName</w:t>
+            </w:r>
+            <w:r>
+              <w:rPr>
+                <w:rFonts w:ascii="GDS Transport Website Light" w:hAnsi="GDS Transport Website Light"/>
+                <w:b/>
+                <w:sz w:val="28"/>
+              </w:rPr>
+              <w:t>Cy</w:t>
+            </w:r>
+            <w:proofErr w:type="spellEnd"/>
+            <w:r>
+              <w:rPr>
+                <w:rFonts w:ascii="GDS Transport Website Light" w:hAnsi="GDS Transport Website Light"/>
+                <w:b/>
+                <w:sz w:val="28"/>
+              </w:rPr>
+              <w:t>&gt;&gt;</w:t>
             </w:r>
           </w:p>
         </w:tc>
@@ -127,11 +209,47 @@
                 <w:szCs w:val="28"/>
               </w:rPr>
             </w:pPr>
-            <w:r>
-              <w:rPr>
-                <w:rFonts w:ascii="GDS Transport Website Light" w:hAnsi="GDS Transport Website Light"/>
-              </w:rPr>
-              <w:t>Rhif yr achos: &lt;&lt;claimNumber&gt;&gt;</w:t>
+            <w:proofErr w:type="spellStart"/>
+            <w:r>
+              <w:rPr>
+                <w:rFonts w:ascii="GDS Transport Website Light" w:hAnsi="GDS Transport Website Light"/>
+              </w:rPr>
+              <w:t>Rhif</w:t>
+            </w:r>
+            <w:proofErr w:type="spellEnd"/>
+            <w:r>
+              <w:rPr>
+                <w:rFonts w:ascii="GDS Transport Website Light" w:hAnsi="GDS Transport Website Light"/>
+              </w:rPr>
+              <w:t xml:space="preserve"> yr </w:t>
+            </w:r>
+            <w:proofErr w:type="spellStart"/>
+            <w:r>
+              <w:rPr>
+                <w:rFonts w:ascii="GDS Transport Website Light" w:hAnsi="GDS Transport Website Light"/>
+              </w:rPr>
+              <w:t>achos</w:t>
+            </w:r>
+            <w:proofErr w:type="spellEnd"/>
+            <w:r>
+              <w:rPr>
+                <w:rFonts w:ascii="GDS Transport Website Light" w:hAnsi="GDS Transport Website Light"/>
+              </w:rPr>
+              <w:t>: &lt;&lt;</w:t>
+            </w:r>
+            <w:proofErr w:type="spellStart"/>
+            <w:r>
+              <w:rPr>
+                <w:rFonts w:ascii="GDS Transport Website Light" w:hAnsi="GDS Transport Website Light"/>
+              </w:rPr>
+              <w:t>claimNumber</w:t>
+            </w:r>
+            <w:proofErr w:type="spellEnd"/>
+            <w:r>
+              <w:rPr>
+                <w:rFonts w:ascii="GDS Transport Website Light" w:hAnsi="GDS Transport Website Light"/>
+              </w:rPr>
+              <w:t>&gt;&gt;</w:t>
             </w:r>
           </w:p>
         </w:tc>
@@ -364,12 +482,14 @@
                 <w:szCs w:val="22"/>
               </w:rPr>
             </w:pPr>
+            <w:proofErr w:type="spellStart"/>
             <w:r>
               <w:rPr>
                 <w:rFonts w:ascii="GDS Transport Website Light" w:hAnsi="GDS Transport Website Light"/>
               </w:rPr>
               <w:t>Partïon</w:t>
             </w:r>
+            <w:proofErr w:type="spellEnd"/>
           </w:p>
         </w:tc>
         <w:tc>
@@ -404,12 +524,14 @@
                 <w:szCs w:val="22"/>
               </w:rPr>
             </w:pPr>
+            <w:proofErr w:type="spellStart"/>
             <w:r>
               <w:rPr>
                 <w:rFonts w:ascii="GDS Transport Website Light" w:hAnsi="GDS Transport Website Light"/>
               </w:rPr>
               <w:t>Hawlydd</w:t>
             </w:r>
+            <w:proofErr w:type="spellEnd"/>
           </w:p>
         </w:tc>
       </w:tr>
@@ -502,12 +624,14 @@
                 <w:szCs w:val="22"/>
               </w:rPr>
             </w:pPr>
+            <w:proofErr w:type="spellStart"/>
             <w:r>
               <w:rPr>
                 <w:rFonts w:ascii="GDS Transport Website Light" w:hAnsi="GDS Transport Website Light"/>
               </w:rPr>
               <w:t>Diffynnydd</w:t>
             </w:r>
+            <w:proofErr w:type="spellEnd"/>
           </w:p>
         </w:tc>
       </w:tr>
@@ -571,11 +695,124 @@
                 <w:szCs w:val="22"/>
               </w:rPr>
             </w:pPr>
-            <w:r>
-              <w:rPr>
-                <w:rFonts w:ascii="GDS Transport Website Light" w:hAnsi="GDS Transport Website Light"/>
-              </w:rPr>
-              <w:t>Mae'r barnwr wedi gofyn i'r cais a gyflwynwyd ar &lt;&lt;applicationCreatedDate</w:t>
+            <w:proofErr w:type="spellStart"/>
+            <w:r>
+              <w:rPr>
+                <w:rFonts w:ascii="GDS Transport Website Light" w:hAnsi="GDS Transport Website Light"/>
+              </w:rPr>
+              <w:t>Mae'r</w:t>
+            </w:r>
+            <w:proofErr w:type="spellEnd"/>
+            <w:r>
+              <w:rPr>
+                <w:rFonts w:ascii="GDS Transport Website Light" w:hAnsi="GDS Transport Website Light"/>
+              </w:rPr>
+              <w:t xml:space="preserve"> </w:t>
+            </w:r>
+            <w:proofErr w:type="spellStart"/>
+            <w:r>
+              <w:rPr>
+                <w:rFonts w:ascii="GDS Transport Website Light" w:hAnsi="GDS Transport Website Light"/>
+              </w:rPr>
+              <w:t>barnwr</w:t>
+            </w:r>
+            <w:proofErr w:type="spellEnd"/>
+            <w:r>
+              <w:rPr>
+                <w:rFonts w:ascii="GDS Transport Website Light" w:hAnsi="GDS Transport Website Light"/>
+              </w:rPr>
+              <w:t xml:space="preserve"> </w:t>
+            </w:r>
+            <w:proofErr w:type="spellStart"/>
+            <w:r>
+              <w:rPr>
+                <w:rFonts w:ascii="GDS Transport Website Light" w:hAnsi="GDS Transport Website Light"/>
+              </w:rPr>
+              <w:t>wedi</w:t>
+            </w:r>
+            <w:proofErr w:type="spellEnd"/>
+            <w:r>
+              <w:rPr>
+                <w:rFonts w:ascii="GDS Transport Website Light" w:hAnsi="GDS Transport Website Light"/>
+              </w:rPr>
+              <w:t xml:space="preserve"> </w:t>
+            </w:r>
+            <w:proofErr w:type="spellStart"/>
+            <w:r>
+              <w:rPr>
+                <w:rFonts w:ascii="GDS Transport Website Light" w:hAnsi="GDS Transport Website Light"/>
+              </w:rPr>
+              <w:t>gofyn</w:t>
+            </w:r>
+            <w:proofErr w:type="spellEnd"/>
+            <w:r>
+              <w:rPr>
+                <w:rFonts w:ascii="GDS Transport Website Light" w:hAnsi="GDS Transport Website Light"/>
+              </w:rPr>
+              <w:t xml:space="preserve"> </w:t>
+            </w:r>
+            <w:proofErr w:type="spellStart"/>
+            <w:r>
+              <w:rPr>
+                <w:rFonts w:ascii="GDS Transport Website Light" w:hAnsi="GDS Transport Website Light"/>
+              </w:rPr>
+              <w:t>i'r</w:t>
+            </w:r>
+            <w:proofErr w:type="spellEnd"/>
+            <w:r>
+              <w:rPr>
+                <w:rFonts w:ascii="GDS Transport Website Light" w:hAnsi="GDS Transport Website Light"/>
+              </w:rPr>
+              <w:t xml:space="preserve"> </w:t>
+            </w:r>
+            <w:proofErr w:type="spellStart"/>
+            <w:r>
+              <w:rPr>
+                <w:rFonts w:ascii="GDS Transport Website Light" w:hAnsi="GDS Transport Website Light"/>
+              </w:rPr>
+              <w:t>cais</w:t>
+            </w:r>
+            <w:proofErr w:type="spellEnd"/>
+            <w:r>
+              <w:rPr>
+                <w:rFonts w:ascii="GDS Transport Website Light" w:hAnsi="GDS Transport Website Light"/>
+              </w:rPr>
+              <w:t xml:space="preserve"> a </w:t>
+            </w:r>
+            <w:proofErr w:type="spellStart"/>
+            <w:r>
+              <w:rPr>
+                <w:rFonts w:ascii="GDS Transport Website Light" w:hAnsi="GDS Transport Website Light"/>
+              </w:rPr>
+              <w:t>gyflwynwyd</w:t>
+            </w:r>
+            <w:proofErr w:type="spellEnd"/>
+            <w:r>
+              <w:rPr>
+                <w:rFonts w:ascii="GDS Transport Website Light" w:hAnsi="GDS Transport Website Light"/>
+              </w:rPr>
+              <w:t xml:space="preserve"> </w:t>
+            </w:r>
+            <w:proofErr w:type="spellStart"/>
+            <w:r>
+              <w:rPr>
+                <w:rFonts w:ascii="GDS Transport Website Light" w:hAnsi="GDS Transport Website Light"/>
+              </w:rPr>
+              <w:t>ar</w:t>
+            </w:r>
+            <w:proofErr w:type="spellEnd"/>
+            <w:r>
+              <w:rPr>
+                <w:rFonts w:ascii="GDS Transport Website Light" w:hAnsi="GDS Transport Website Light"/>
+              </w:rPr>
+              <w:t xml:space="preserve"> &lt;&lt;</w:t>
+            </w:r>
+            <w:proofErr w:type="spellStart"/>
+            <w:r>
+              <w:rPr>
+                <w:rFonts w:ascii="GDS Transport Website Light" w:hAnsi="GDS Transport Website Light"/>
+              </w:rPr>
+              <w:t>applicationCreatedDate</w:t>
             </w:r>
             <w:r>
               <w:rPr>
@@ -583,33 +820,714 @@
               </w:rPr>
               <w:t>Cy</w:t>
             </w:r>
-            <w:r>
-              <w:rPr>
-                <w:rFonts w:ascii="GDS Transport Website Light" w:hAnsi="GDS Transport Website Light"/>
-              </w:rPr>
-              <w:t>&gt;&gt; gael ei wneud gyda rhybudd fel y gellir cynnal gwrandawiad. Mae hyn yn golygu y bydd yn rhaid i chi dalu ffi ychwanegol o &lt;&lt;additionalApplicationFee&gt;&gt;.</w:t>
-            </w:r>
-          </w:p>
-          <w:p>
-            <w:pPr>
-              <w:rPr>
-                <w:rFonts w:ascii="GDS Transport Website Light" w:hAnsi="GDS Transport Website Light"/>
-                <w:szCs w:val="22"/>
-              </w:rPr>
-            </w:pPr>
-          </w:p>
-          <w:p>
-            <w:pPr>
-              <w:rPr>
-                <w:rFonts w:ascii="GDS Transport Website Light" w:hAnsi="GDS Transport Website Light"/>
-                <w:szCs w:val="22"/>
-              </w:rPr>
-            </w:pPr>
-            <w:r>
-              <w:rPr>
-                <w:rFonts w:ascii="GDS Transport Website Light" w:hAnsi="GDS Transport Website Light"/>
-              </w:rPr>
-              <w:t xml:space="preserve">Ar ôl i chi dalu’r ffi ofynnol, bydd copi o’r cais yn cael ei anfon at y partïon eraill fel y gallant ymateb. Wedi hynny, bydd y barnwr yn ailystyried eich cais. Os byddwch yn methu </w:t>
+            <w:proofErr w:type="spellEnd"/>
+            <w:r>
+              <w:rPr>
+                <w:rFonts w:ascii="GDS Transport Website Light" w:hAnsi="GDS Transport Website Light"/>
+              </w:rPr>
+              <w:t xml:space="preserve">&gt;&gt; </w:t>
+            </w:r>
+            <w:proofErr w:type="spellStart"/>
+            <w:r>
+              <w:rPr>
+                <w:rFonts w:ascii="GDS Transport Website Light" w:hAnsi="GDS Transport Website Light"/>
+              </w:rPr>
+              <w:t>gael</w:t>
+            </w:r>
+            <w:proofErr w:type="spellEnd"/>
+            <w:r>
+              <w:rPr>
+                <w:rFonts w:ascii="GDS Transport Website Light" w:hAnsi="GDS Transport Website Light"/>
+              </w:rPr>
+              <w:t xml:space="preserve"> </w:t>
+            </w:r>
+            <w:proofErr w:type="spellStart"/>
+            <w:r>
+              <w:rPr>
+                <w:rFonts w:ascii="GDS Transport Website Light" w:hAnsi="GDS Transport Website Light"/>
+              </w:rPr>
+              <w:t>ei</w:t>
+            </w:r>
+            <w:proofErr w:type="spellEnd"/>
+            <w:r>
+              <w:rPr>
+                <w:rFonts w:ascii="GDS Transport Website Light" w:hAnsi="GDS Transport Website Light"/>
+              </w:rPr>
+              <w:t xml:space="preserve"> </w:t>
+            </w:r>
+            <w:proofErr w:type="spellStart"/>
+            <w:r>
+              <w:rPr>
+                <w:rFonts w:ascii="GDS Transport Website Light" w:hAnsi="GDS Transport Website Light"/>
+              </w:rPr>
+              <w:t>wneud</w:t>
+            </w:r>
+            <w:proofErr w:type="spellEnd"/>
+            <w:r>
+              <w:rPr>
+                <w:rFonts w:ascii="GDS Transport Website Light" w:hAnsi="GDS Transport Website Light"/>
+              </w:rPr>
+              <w:t xml:space="preserve"> </w:t>
+            </w:r>
+            <w:proofErr w:type="spellStart"/>
+            <w:r>
+              <w:rPr>
+                <w:rFonts w:ascii="GDS Transport Website Light" w:hAnsi="GDS Transport Website Light"/>
+              </w:rPr>
+              <w:t>gyda</w:t>
+            </w:r>
+            <w:proofErr w:type="spellEnd"/>
+            <w:r>
+              <w:rPr>
+                <w:rFonts w:ascii="GDS Transport Website Light" w:hAnsi="GDS Transport Website Light"/>
+              </w:rPr>
+              <w:t xml:space="preserve"> </w:t>
+            </w:r>
+            <w:proofErr w:type="spellStart"/>
+            <w:r>
+              <w:rPr>
+                <w:rFonts w:ascii="GDS Transport Website Light" w:hAnsi="GDS Transport Website Light"/>
+              </w:rPr>
+              <w:t>rhybudd</w:t>
+            </w:r>
+            <w:proofErr w:type="spellEnd"/>
+            <w:r>
+              <w:rPr>
+                <w:rFonts w:ascii="GDS Transport Website Light" w:hAnsi="GDS Transport Website Light"/>
+              </w:rPr>
+              <w:t xml:space="preserve"> </w:t>
+            </w:r>
+            <w:proofErr w:type="spellStart"/>
+            <w:r>
+              <w:rPr>
+                <w:rFonts w:ascii="GDS Transport Website Light" w:hAnsi="GDS Transport Website Light"/>
+              </w:rPr>
+              <w:t>fel</w:t>
+            </w:r>
+            <w:proofErr w:type="spellEnd"/>
+            <w:r>
+              <w:rPr>
+                <w:rFonts w:ascii="GDS Transport Website Light" w:hAnsi="GDS Transport Website Light"/>
+              </w:rPr>
+              <w:t xml:space="preserve"> y </w:t>
+            </w:r>
+            <w:proofErr w:type="spellStart"/>
+            <w:r>
+              <w:rPr>
+                <w:rFonts w:ascii="GDS Transport Website Light" w:hAnsi="GDS Transport Website Light"/>
+              </w:rPr>
+              <w:t>gellir</w:t>
+            </w:r>
+            <w:proofErr w:type="spellEnd"/>
+            <w:r>
+              <w:rPr>
+                <w:rFonts w:ascii="GDS Transport Website Light" w:hAnsi="GDS Transport Website Light"/>
+              </w:rPr>
+              <w:t xml:space="preserve"> </w:t>
+            </w:r>
+            <w:proofErr w:type="spellStart"/>
+            <w:r>
+              <w:rPr>
+                <w:rFonts w:ascii="GDS Transport Website Light" w:hAnsi="GDS Transport Website Light"/>
+              </w:rPr>
+              <w:t>cynnal</w:t>
+            </w:r>
+            <w:proofErr w:type="spellEnd"/>
+            <w:r>
+              <w:rPr>
+                <w:rFonts w:ascii="GDS Transport Website Light" w:hAnsi="GDS Transport Website Light"/>
+              </w:rPr>
+              <w:t xml:space="preserve"> </w:t>
+            </w:r>
+            <w:proofErr w:type="spellStart"/>
+            <w:r>
+              <w:rPr>
+                <w:rFonts w:ascii="GDS Transport Website Light" w:hAnsi="GDS Transport Website Light"/>
+              </w:rPr>
+              <w:t>gwrandawiad</w:t>
+            </w:r>
+            <w:proofErr w:type="spellEnd"/>
+            <w:r>
+              <w:rPr>
+                <w:rFonts w:ascii="GDS Transport Website Light" w:hAnsi="GDS Transport Website Light"/>
+              </w:rPr>
+              <w:t xml:space="preserve">. Mae </w:t>
+            </w:r>
+            <w:proofErr w:type="spellStart"/>
+            <w:r>
+              <w:rPr>
+                <w:rFonts w:ascii="GDS Transport Website Light" w:hAnsi="GDS Transport Website Light"/>
+              </w:rPr>
+              <w:t>hyn</w:t>
+            </w:r>
+            <w:proofErr w:type="spellEnd"/>
+            <w:r>
+              <w:rPr>
+                <w:rFonts w:ascii="GDS Transport Website Light" w:hAnsi="GDS Transport Website Light"/>
+              </w:rPr>
+              <w:t xml:space="preserve"> </w:t>
+            </w:r>
+            <w:proofErr w:type="spellStart"/>
+            <w:r>
+              <w:rPr>
+                <w:rFonts w:ascii="GDS Transport Website Light" w:hAnsi="GDS Transport Website Light"/>
+              </w:rPr>
+              <w:t>yn</w:t>
+            </w:r>
+            <w:proofErr w:type="spellEnd"/>
+            <w:r>
+              <w:rPr>
+                <w:rFonts w:ascii="GDS Transport Website Light" w:hAnsi="GDS Transport Website Light"/>
+              </w:rPr>
+              <w:t xml:space="preserve"> </w:t>
+            </w:r>
+            <w:proofErr w:type="spellStart"/>
+            <w:r>
+              <w:rPr>
+                <w:rFonts w:ascii="GDS Transport Website Light" w:hAnsi="GDS Transport Website Light"/>
+              </w:rPr>
+              <w:t>golygu</w:t>
+            </w:r>
+            <w:proofErr w:type="spellEnd"/>
+            <w:r>
+              <w:rPr>
+                <w:rFonts w:ascii="GDS Transport Website Light" w:hAnsi="GDS Transport Website Light"/>
+              </w:rPr>
+              <w:t xml:space="preserve"> y </w:t>
+            </w:r>
+            <w:proofErr w:type="spellStart"/>
+            <w:r>
+              <w:rPr>
+                <w:rFonts w:ascii="GDS Transport Website Light" w:hAnsi="GDS Transport Website Light"/>
+              </w:rPr>
+              <w:t>bydd</w:t>
+            </w:r>
+            <w:proofErr w:type="spellEnd"/>
+            <w:r>
+              <w:rPr>
+                <w:rFonts w:ascii="GDS Transport Website Light" w:hAnsi="GDS Transport Website Light"/>
+              </w:rPr>
+              <w:t xml:space="preserve"> </w:t>
+            </w:r>
+            <w:proofErr w:type="spellStart"/>
+            <w:r>
+              <w:rPr>
+                <w:rFonts w:ascii="GDS Transport Website Light" w:hAnsi="GDS Transport Website Light"/>
+              </w:rPr>
+              <w:t>yn</w:t>
+            </w:r>
+            <w:proofErr w:type="spellEnd"/>
+            <w:r>
+              <w:rPr>
+                <w:rFonts w:ascii="GDS Transport Website Light" w:hAnsi="GDS Transport Website Light"/>
+              </w:rPr>
+              <w:t xml:space="preserve"> </w:t>
+            </w:r>
+            <w:proofErr w:type="spellStart"/>
+            <w:r>
+              <w:rPr>
+                <w:rFonts w:ascii="GDS Transport Website Light" w:hAnsi="GDS Transport Website Light"/>
+              </w:rPr>
+              <w:t>rhaid</w:t>
+            </w:r>
+            <w:proofErr w:type="spellEnd"/>
+            <w:r>
+              <w:rPr>
+                <w:rFonts w:ascii="GDS Transport Website Light" w:hAnsi="GDS Transport Website Light"/>
+              </w:rPr>
+              <w:t xml:space="preserve"> </w:t>
+            </w:r>
+            <w:proofErr w:type="spellStart"/>
+            <w:r>
+              <w:rPr>
+                <w:rFonts w:ascii="GDS Transport Website Light" w:hAnsi="GDS Transport Website Light"/>
+              </w:rPr>
+              <w:t>i</w:t>
+            </w:r>
+            <w:proofErr w:type="spellEnd"/>
+            <w:r>
+              <w:rPr>
+                <w:rFonts w:ascii="GDS Transport Website Light" w:hAnsi="GDS Transport Website Light"/>
+              </w:rPr>
+              <w:t xml:space="preserve"> chi </w:t>
+            </w:r>
+            <w:proofErr w:type="spellStart"/>
+            <w:r>
+              <w:rPr>
+                <w:rFonts w:ascii="GDS Transport Website Light" w:hAnsi="GDS Transport Website Light"/>
+              </w:rPr>
+              <w:t>dalu</w:t>
+            </w:r>
+            <w:proofErr w:type="spellEnd"/>
+            <w:r>
+              <w:rPr>
+                <w:rFonts w:ascii="GDS Transport Website Light" w:hAnsi="GDS Transport Website Light"/>
+              </w:rPr>
+              <w:t xml:space="preserve"> </w:t>
+            </w:r>
+            <w:proofErr w:type="spellStart"/>
+            <w:r>
+              <w:rPr>
+                <w:rFonts w:ascii="GDS Transport Website Light" w:hAnsi="GDS Transport Website Light"/>
+              </w:rPr>
+              <w:t>ffi</w:t>
+            </w:r>
+            <w:proofErr w:type="spellEnd"/>
+            <w:r>
+              <w:rPr>
+                <w:rFonts w:ascii="GDS Transport Website Light" w:hAnsi="GDS Transport Website Light"/>
+              </w:rPr>
+              <w:t xml:space="preserve"> </w:t>
+            </w:r>
+            <w:proofErr w:type="spellStart"/>
+            <w:r>
+              <w:rPr>
+                <w:rFonts w:ascii="GDS Transport Website Light" w:hAnsi="GDS Transport Website Light"/>
+              </w:rPr>
+              <w:t>ychwanegol</w:t>
+            </w:r>
+            <w:proofErr w:type="spellEnd"/>
+            <w:r>
+              <w:rPr>
+                <w:rFonts w:ascii="GDS Transport Website Light" w:hAnsi="GDS Transport Website Light"/>
+              </w:rPr>
+              <w:t xml:space="preserve"> o &lt;&lt;</w:t>
+            </w:r>
+            <w:proofErr w:type="spellStart"/>
+            <w:r>
+              <w:rPr>
+                <w:rFonts w:ascii="GDS Transport Website Light" w:hAnsi="GDS Transport Website Light"/>
+              </w:rPr>
+              <w:t>additionalApplicationFee</w:t>
+            </w:r>
+            <w:proofErr w:type="spellEnd"/>
+            <w:r>
+              <w:rPr>
+                <w:rFonts w:ascii="GDS Transport Website Light" w:hAnsi="GDS Transport Website Light"/>
+              </w:rPr>
+              <w:t>&gt;&gt;.</w:t>
+            </w:r>
+          </w:p>
+          <w:p>
+            <w:pPr>
+              <w:rPr>
+                <w:rFonts w:ascii="GDS Transport Website Light" w:hAnsi="GDS Transport Website Light"/>
+                <w:szCs w:val="22"/>
+              </w:rPr>
+            </w:pPr>
+          </w:p>
+          <w:p>
+            <w:pPr>
+              <w:rPr>
+                <w:rFonts w:ascii="GDS Transport Website Light" w:hAnsi="GDS Transport Website Light"/>
+                <w:szCs w:val="22"/>
+              </w:rPr>
+            </w:pPr>
+            <w:proofErr w:type="spellStart"/>
+            <w:r>
+              <w:rPr>
+                <w:rFonts w:ascii="GDS Transport Website Light" w:hAnsi="GDS Transport Website Light"/>
+              </w:rPr>
+              <w:t>Ar</w:t>
+            </w:r>
+            <w:proofErr w:type="spellEnd"/>
+            <w:r>
+              <w:rPr>
+                <w:rFonts w:ascii="GDS Transport Website Light" w:hAnsi="GDS Transport Website Light"/>
+              </w:rPr>
+              <w:t xml:space="preserve"> </w:t>
+            </w:r>
+            <w:proofErr w:type="spellStart"/>
+            <w:r>
+              <w:rPr>
+                <w:rFonts w:ascii="GDS Transport Website Light" w:hAnsi="GDS Transport Website Light"/>
+              </w:rPr>
+              <w:t>ôl</w:t>
+            </w:r>
+            <w:proofErr w:type="spellEnd"/>
+            <w:r>
+              <w:rPr>
+                <w:rFonts w:ascii="GDS Transport Website Light" w:hAnsi="GDS Transport Website Light"/>
+              </w:rPr>
+              <w:t xml:space="preserve"> </w:t>
+            </w:r>
+            <w:proofErr w:type="spellStart"/>
+            <w:r>
+              <w:rPr>
+                <w:rFonts w:ascii="GDS Transport Website Light" w:hAnsi="GDS Transport Website Light"/>
+              </w:rPr>
+              <w:t>i</w:t>
+            </w:r>
+            <w:proofErr w:type="spellEnd"/>
+            <w:r>
+              <w:rPr>
+                <w:rFonts w:ascii="GDS Transport Website Light" w:hAnsi="GDS Transport Website Light"/>
+              </w:rPr>
+              <w:t xml:space="preserve"> chi </w:t>
+            </w:r>
+            <w:proofErr w:type="spellStart"/>
+            <w:r>
+              <w:rPr>
+                <w:rFonts w:ascii="GDS Transport Website Light" w:hAnsi="GDS Transport Website Light"/>
+              </w:rPr>
+              <w:t>dalu’r</w:t>
+            </w:r>
+            <w:proofErr w:type="spellEnd"/>
+            <w:r>
+              <w:rPr>
+                <w:rFonts w:ascii="GDS Transport Website Light" w:hAnsi="GDS Transport Website Light"/>
+              </w:rPr>
+              <w:t xml:space="preserve"> </w:t>
+            </w:r>
+            <w:proofErr w:type="spellStart"/>
+            <w:r>
+              <w:rPr>
+                <w:rFonts w:ascii="GDS Transport Website Light" w:hAnsi="GDS Transport Website Light"/>
+              </w:rPr>
+              <w:t>ffi</w:t>
+            </w:r>
+            <w:proofErr w:type="spellEnd"/>
+            <w:r>
+              <w:rPr>
+                <w:rFonts w:ascii="GDS Transport Website Light" w:hAnsi="GDS Transport Website Light"/>
+              </w:rPr>
+              <w:t xml:space="preserve"> </w:t>
+            </w:r>
+            <w:proofErr w:type="spellStart"/>
+            <w:r>
+              <w:rPr>
+                <w:rFonts w:ascii="GDS Transport Website Light" w:hAnsi="GDS Transport Website Light"/>
+              </w:rPr>
+              <w:t>ofynnol</w:t>
+            </w:r>
+            <w:proofErr w:type="spellEnd"/>
+            <w:r>
+              <w:rPr>
+                <w:rFonts w:ascii="GDS Transport Website Light" w:hAnsi="GDS Transport Website Light"/>
+              </w:rPr>
+              <w:t xml:space="preserve">, </w:t>
+            </w:r>
+            <w:proofErr w:type="spellStart"/>
+            <w:r>
+              <w:rPr>
+                <w:rFonts w:ascii="GDS Transport Website Light" w:hAnsi="GDS Transport Website Light"/>
+              </w:rPr>
+              <w:t>bydd</w:t>
+            </w:r>
+            <w:proofErr w:type="spellEnd"/>
+            <w:r>
+              <w:rPr>
+                <w:rFonts w:ascii="GDS Transport Website Light" w:hAnsi="GDS Transport Website Light"/>
+              </w:rPr>
+              <w:t xml:space="preserve"> </w:t>
+            </w:r>
+            <w:proofErr w:type="spellStart"/>
+            <w:r>
+              <w:rPr>
+                <w:rFonts w:ascii="GDS Transport Website Light" w:hAnsi="GDS Transport Website Light"/>
+              </w:rPr>
+              <w:t>copi</w:t>
+            </w:r>
+            <w:proofErr w:type="spellEnd"/>
+            <w:r>
+              <w:rPr>
+                <w:rFonts w:ascii="GDS Transport Website Light" w:hAnsi="GDS Transport Website Light"/>
+              </w:rPr>
+              <w:t xml:space="preserve"> </w:t>
+            </w:r>
+            <w:proofErr w:type="spellStart"/>
+            <w:r>
+              <w:rPr>
+                <w:rFonts w:ascii="GDS Transport Website Light" w:hAnsi="GDS Transport Website Light"/>
+              </w:rPr>
+              <w:t>o’r</w:t>
+            </w:r>
+            <w:proofErr w:type="spellEnd"/>
+            <w:r>
+              <w:rPr>
+                <w:rFonts w:ascii="GDS Transport Website Light" w:hAnsi="GDS Transport Website Light"/>
+              </w:rPr>
+              <w:t xml:space="preserve"> </w:t>
+            </w:r>
+            <w:proofErr w:type="spellStart"/>
+            <w:r>
+              <w:rPr>
+                <w:rFonts w:ascii="GDS Transport Website Light" w:hAnsi="GDS Transport Website Light"/>
+              </w:rPr>
+              <w:t>cais</w:t>
+            </w:r>
+            <w:proofErr w:type="spellEnd"/>
+            <w:r>
+              <w:rPr>
+                <w:rFonts w:ascii="GDS Transport Website Light" w:hAnsi="GDS Transport Website Light"/>
+              </w:rPr>
+              <w:t xml:space="preserve"> </w:t>
+            </w:r>
+            <w:proofErr w:type="spellStart"/>
+            <w:r>
+              <w:rPr>
+                <w:rFonts w:ascii="GDS Transport Website Light" w:hAnsi="GDS Transport Website Light"/>
+              </w:rPr>
+              <w:t>yn</w:t>
+            </w:r>
+            <w:proofErr w:type="spellEnd"/>
+            <w:r>
+              <w:rPr>
+                <w:rFonts w:ascii="GDS Transport Website Light" w:hAnsi="GDS Transport Website Light"/>
+              </w:rPr>
+              <w:t xml:space="preserve"> </w:t>
+            </w:r>
+            <w:proofErr w:type="spellStart"/>
+            <w:r>
+              <w:rPr>
+                <w:rFonts w:ascii="GDS Transport Website Light" w:hAnsi="GDS Transport Website Light"/>
+              </w:rPr>
+              <w:t>cael</w:t>
+            </w:r>
+            <w:proofErr w:type="spellEnd"/>
+            <w:r>
+              <w:rPr>
+                <w:rFonts w:ascii="GDS Transport Website Light" w:hAnsi="GDS Transport Website Light"/>
+              </w:rPr>
+              <w:t xml:space="preserve"> </w:t>
+            </w:r>
+            <w:proofErr w:type="spellStart"/>
+            <w:r>
+              <w:rPr>
+                <w:rFonts w:ascii="GDS Transport Website Light" w:hAnsi="GDS Transport Website Light"/>
+              </w:rPr>
+              <w:t>ei</w:t>
+            </w:r>
+            <w:proofErr w:type="spellEnd"/>
+            <w:r>
+              <w:rPr>
+                <w:rFonts w:ascii="GDS Transport Website Light" w:hAnsi="GDS Transport Website Light"/>
+              </w:rPr>
+              <w:t xml:space="preserve"> </w:t>
+            </w:r>
+            <w:proofErr w:type="spellStart"/>
+            <w:r>
+              <w:rPr>
+                <w:rFonts w:ascii="GDS Transport Website Light" w:hAnsi="GDS Transport Website Light"/>
+              </w:rPr>
+              <w:t>anfon</w:t>
+            </w:r>
+            <w:proofErr w:type="spellEnd"/>
+            <w:r>
+              <w:rPr>
+                <w:rFonts w:ascii="GDS Transport Website Light" w:hAnsi="GDS Transport Website Light"/>
+              </w:rPr>
+              <w:t xml:space="preserve"> at y </w:t>
+            </w:r>
+            <w:proofErr w:type="spellStart"/>
+            <w:r>
+              <w:rPr>
+                <w:rFonts w:ascii="GDS Transport Website Light" w:hAnsi="GDS Transport Website Light"/>
+              </w:rPr>
+              <w:t>partïon</w:t>
+            </w:r>
+            <w:proofErr w:type="spellEnd"/>
+            <w:r>
+              <w:rPr>
+                <w:rFonts w:ascii="GDS Transport Website Light" w:hAnsi="GDS Transport Website Light"/>
+              </w:rPr>
+              <w:t xml:space="preserve"> </w:t>
+            </w:r>
+            <w:proofErr w:type="spellStart"/>
+            <w:r>
+              <w:rPr>
+                <w:rFonts w:ascii="GDS Transport Website Light" w:hAnsi="GDS Transport Website Light"/>
+              </w:rPr>
+              <w:t>eraill</w:t>
+            </w:r>
+            <w:proofErr w:type="spellEnd"/>
+            <w:r>
+              <w:rPr>
+                <w:rFonts w:ascii="GDS Transport Website Light" w:hAnsi="GDS Transport Website Light"/>
+              </w:rPr>
+              <w:t xml:space="preserve"> </w:t>
+            </w:r>
+            <w:proofErr w:type="spellStart"/>
+            <w:r>
+              <w:rPr>
+                <w:rFonts w:ascii="GDS Transport Website Light" w:hAnsi="GDS Transport Website Light"/>
+              </w:rPr>
+              <w:t>fel</w:t>
+            </w:r>
+            <w:proofErr w:type="spellEnd"/>
+            <w:r>
+              <w:rPr>
+                <w:rFonts w:ascii="GDS Transport Website Light" w:hAnsi="GDS Transport Website Light"/>
+              </w:rPr>
+              <w:t xml:space="preserve"> y gallant </w:t>
+            </w:r>
+            <w:proofErr w:type="spellStart"/>
+            <w:r>
+              <w:rPr>
+                <w:rFonts w:ascii="GDS Transport Website Light" w:hAnsi="GDS Transport Website Light"/>
+              </w:rPr>
+              <w:t>ymateb</w:t>
+            </w:r>
+            <w:proofErr w:type="spellEnd"/>
+            <w:r>
+              <w:rPr>
+                <w:rFonts w:ascii="GDS Transport Website Light" w:hAnsi="GDS Transport Website Light"/>
+              </w:rPr>
+              <w:t xml:space="preserve">. Wedi </w:t>
+            </w:r>
+            <w:proofErr w:type="spellStart"/>
+            <w:r>
+              <w:rPr>
+                <w:rFonts w:ascii="GDS Transport Website Light" w:hAnsi="GDS Transport Website Light"/>
+              </w:rPr>
+              <w:t>hynny</w:t>
+            </w:r>
+            <w:proofErr w:type="spellEnd"/>
+            <w:r>
+              <w:rPr>
+                <w:rFonts w:ascii="GDS Transport Website Light" w:hAnsi="GDS Transport Website Light"/>
+              </w:rPr>
+              <w:t xml:space="preserve">, </w:t>
+            </w:r>
+            <w:proofErr w:type="spellStart"/>
+            <w:r>
+              <w:rPr>
+                <w:rFonts w:ascii="GDS Transport Website Light" w:hAnsi="GDS Transport Website Light"/>
+              </w:rPr>
+              <w:t>bydd</w:t>
+            </w:r>
+            <w:proofErr w:type="spellEnd"/>
+            <w:r>
+              <w:rPr>
+                <w:rFonts w:ascii="GDS Transport Website Light" w:hAnsi="GDS Transport Website Light"/>
+              </w:rPr>
+              <w:t xml:space="preserve"> y </w:t>
+            </w:r>
+            <w:proofErr w:type="spellStart"/>
+            <w:r>
+              <w:rPr>
+                <w:rFonts w:ascii="GDS Transport Website Light" w:hAnsi="GDS Transport Website Light"/>
+              </w:rPr>
+              <w:t>barnwr</w:t>
+            </w:r>
+            <w:proofErr w:type="spellEnd"/>
+            <w:r>
+              <w:rPr>
+                <w:rFonts w:ascii="GDS Transport Website Light" w:hAnsi="GDS Transport Website Light"/>
+              </w:rPr>
+              <w:t xml:space="preserve"> </w:t>
+            </w:r>
+            <w:proofErr w:type="spellStart"/>
+            <w:r>
+              <w:rPr>
+                <w:rFonts w:ascii="GDS Transport Website Light" w:hAnsi="GDS Transport Website Light"/>
+              </w:rPr>
+              <w:t>yn</w:t>
+            </w:r>
+            <w:proofErr w:type="spellEnd"/>
+            <w:r>
+              <w:rPr>
+                <w:rFonts w:ascii="GDS Transport Website Light" w:hAnsi="GDS Transport Website Light"/>
+              </w:rPr>
+              <w:t xml:space="preserve"> </w:t>
+            </w:r>
+            <w:proofErr w:type="spellStart"/>
+            <w:r>
+              <w:rPr>
+                <w:rFonts w:ascii="GDS Transport Website Light" w:hAnsi="GDS Transport Website Light"/>
+              </w:rPr>
+              <w:t>ailystyried</w:t>
+            </w:r>
+            <w:proofErr w:type="spellEnd"/>
+            <w:r>
+              <w:rPr>
+                <w:rFonts w:ascii="GDS Transport Website Light" w:hAnsi="GDS Transport Website Light"/>
+              </w:rPr>
+              <w:t xml:space="preserve"> </w:t>
+            </w:r>
+            <w:proofErr w:type="spellStart"/>
+            <w:r>
+              <w:rPr>
+                <w:rFonts w:ascii="GDS Transport Website Light" w:hAnsi="GDS Transport Website Light"/>
+              </w:rPr>
+              <w:t>eich</w:t>
+            </w:r>
+            <w:proofErr w:type="spellEnd"/>
+            <w:r>
+              <w:rPr>
+                <w:rFonts w:ascii="GDS Transport Website Light" w:hAnsi="GDS Transport Website Light"/>
+              </w:rPr>
+              <w:t xml:space="preserve"> </w:t>
+            </w:r>
+            <w:proofErr w:type="spellStart"/>
+            <w:r>
+              <w:rPr>
+                <w:rFonts w:ascii="GDS Transport Website Light" w:hAnsi="GDS Transport Website Light"/>
+              </w:rPr>
+              <w:t>cais</w:t>
+            </w:r>
+            <w:proofErr w:type="spellEnd"/>
+            <w:r>
+              <w:rPr>
+                <w:rFonts w:ascii="GDS Transport Website Light" w:hAnsi="GDS Transport Website Light"/>
+              </w:rPr>
+              <w:t xml:space="preserve">. </w:t>
+            </w:r>
+            <w:proofErr w:type="spellStart"/>
+            <w:r>
+              <w:rPr>
+                <w:rFonts w:ascii="GDS Transport Website Light" w:hAnsi="GDS Transport Website Light"/>
+              </w:rPr>
+              <w:t>Os</w:t>
+            </w:r>
+            <w:proofErr w:type="spellEnd"/>
+            <w:r>
+              <w:rPr>
+                <w:rFonts w:ascii="GDS Transport Website Light" w:hAnsi="GDS Transport Website Light"/>
+              </w:rPr>
+              <w:t xml:space="preserve"> </w:t>
+            </w:r>
+            <w:proofErr w:type="spellStart"/>
+            <w:r>
+              <w:rPr>
+                <w:rFonts w:ascii="GDS Transport Website Light" w:hAnsi="GDS Transport Website Light"/>
+              </w:rPr>
+              <w:t>byddwch</w:t>
+            </w:r>
+            <w:proofErr w:type="spellEnd"/>
+            <w:r>
+              <w:rPr>
+                <w:rFonts w:ascii="GDS Transport Website Light" w:hAnsi="GDS Transport Website Light"/>
+              </w:rPr>
+              <w:t xml:space="preserve"> </w:t>
+            </w:r>
+            <w:proofErr w:type="spellStart"/>
+            <w:r>
+              <w:rPr>
+                <w:rFonts w:ascii="GDS Transport Website Light" w:hAnsi="GDS Transport Website Light"/>
+              </w:rPr>
+              <w:t>yn</w:t>
+            </w:r>
+            <w:proofErr w:type="spellEnd"/>
+            <w:r>
+              <w:rPr>
+                <w:rFonts w:ascii="GDS Transport Website Light" w:hAnsi="GDS Transport Website Light"/>
+              </w:rPr>
+              <w:t xml:space="preserve"> </w:t>
+            </w:r>
+            <w:proofErr w:type="spellStart"/>
+            <w:r>
+              <w:rPr>
+                <w:rFonts w:ascii="GDS Transport Website Light" w:hAnsi="GDS Transport Website Light"/>
+              </w:rPr>
+              <w:t>methu</w:t>
+            </w:r>
+            <w:proofErr w:type="spellEnd"/>
+            <w:r>
+              <w:rPr>
+                <w:rFonts w:ascii="GDS Transport Website Light" w:hAnsi="GDS Transport Website Light"/>
+              </w:rPr>
+              <w:t xml:space="preserve"> </w:t>
             </w:r>
             <w:r>
               <w:rPr>
@@ -621,7 +1539,105 @@
               <w:rPr>
                 <w:rFonts w:ascii="GDS Transport Website Light" w:hAnsi="GDS Transport Website Light"/>
               </w:rPr>
-              <w:t xml:space="preserve"> thalu’r ffi ychwanegol, gellir dileu eich cais. </w:t>
+              <w:t xml:space="preserve"> </w:t>
+            </w:r>
+            <w:proofErr w:type="spellStart"/>
+            <w:r>
+              <w:rPr>
+                <w:rFonts w:ascii="GDS Transport Website Light" w:hAnsi="GDS Transport Website Light"/>
+              </w:rPr>
+              <w:t>thalu’r</w:t>
+            </w:r>
+            <w:proofErr w:type="spellEnd"/>
+            <w:r>
+              <w:rPr>
+                <w:rFonts w:ascii="GDS Transport Website Light" w:hAnsi="GDS Transport Website Light"/>
+              </w:rPr>
+              <w:t xml:space="preserve"> </w:t>
+            </w:r>
+            <w:proofErr w:type="spellStart"/>
+            <w:r>
+              <w:rPr>
+                <w:rFonts w:ascii="GDS Transport Website Light" w:hAnsi="GDS Transport Website Light"/>
+              </w:rPr>
+              <w:t>ffi</w:t>
+            </w:r>
+            <w:proofErr w:type="spellEnd"/>
+            <w:r>
+              <w:rPr>
+                <w:rFonts w:ascii="GDS Transport Website Light" w:hAnsi="GDS Transport Website Light"/>
+              </w:rPr>
+              <w:t xml:space="preserve"> </w:t>
+            </w:r>
+            <w:proofErr w:type="spellStart"/>
+            <w:r>
+              <w:rPr>
+                <w:rFonts w:ascii="GDS Transport Website Light" w:hAnsi="GDS Transport Website Light"/>
+              </w:rPr>
+              <w:t>ychwanegol</w:t>
+            </w:r>
+            <w:proofErr w:type="spellEnd"/>
+            <w:r>
+              <w:rPr>
+                <w:rFonts w:ascii="GDS Transport Website Light" w:hAnsi="GDS Transport Website Light"/>
+              </w:rPr>
+              <w:t xml:space="preserve">, </w:t>
+            </w:r>
+            <w:proofErr w:type="spellStart"/>
+            <w:r>
+              <w:rPr>
+                <w:rFonts w:ascii="GDS Transport Website Light" w:hAnsi="GDS Transport Website Light"/>
+              </w:rPr>
+              <w:t>gellir</w:t>
+            </w:r>
+            <w:proofErr w:type="spellEnd"/>
+            <w:r>
+              <w:rPr>
+                <w:rFonts w:ascii="GDS Transport Website Light" w:hAnsi="GDS Transport Website Light"/>
+              </w:rPr>
+              <w:t xml:space="preserve"> </w:t>
+            </w:r>
+            <w:proofErr w:type="spellStart"/>
+            <w:r>
+              <w:rPr>
+                <w:rFonts w:ascii="GDS Transport Website Light" w:hAnsi="GDS Transport Website Light"/>
+              </w:rPr>
+              <w:t>dileu</w:t>
+            </w:r>
+            <w:proofErr w:type="spellEnd"/>
+            <w:r>
+              <w:rPr>
+                <w:rFonts w:ascii="GDS Transport Website Light" w:hAnsi="GDS Transport Website Light"/>
+              </w:rPr>
+              <w:t xml:space="preserve"> </w:t>
+            </w:r>
+            <w:proofErr w:type="spellStart"/>
+            <w:r>
+              <w:rPr>
+                <w:rFonts w:ascii="GDS Transport Website Light" w:hAnsi="GDS Transport Website Light"/>
+              </w:rPr>
+              <w:t>eich</w:t>
+            </w:r>
+            <w:proofErr w:type="spellEnd"/>
+            <w:r>
+              <w:rPr>
+                <w:rFonts w:ascii="GDS Transport Website Light" w:hAnsi="GDS Transport Website Light"/>
+              </w:rPr>
+              <w:t xml:space="preserve"> </w:t>
+            </w:r>
+            <w:proofErr w:type="spellStart"/>
+            <w:r>
+              <w:rPr>
+                <w:rFonts w:ascii="GDS Transport Website Light" w:hAnsi="GDS Transport Website Light"/>
+              </w:rPr>
+              <w:t>cais</w:t>
+            </w:r>
+            <w:proofErr w:type="spellEnd"/>
+            <w:r>
+              <w:rPr>
+                <w:rFonts w:ascii="GDS Transport Website Light" w:hAnsi="GDS Transport Website Light"/>
+              </w:rPr>
+              <w:t xml:space="preserve">. </w:t>
             </w:r>
           </w:p>
           <w:p>
@@ -699,7 +1715,28 @@
               <w:rPr>
                 <w:rFonts w:ascii="GDS Transport Website Light" w:hAnsi="GDS Transport Website Light"/>
               </w:rPr>
-              <w:t>&lt;&lt;{dateFormat($nowUT</w:t>
+              <w:t>&lt;&lt;{</w:t>
+            </w:r>
+            <w:proofErr w:type="spellStart"/>
+            <w:r>
+              <w:rPr>
+                <w:rFonts w:ascii="GDS Transport Website Light" w:hAnsi="GDS Transport Website Light"/>
+              </w:rPr>
+              <w:t>dateFormat</w:t>
+            </w:r>
+            <w:proofErr w:type="spellEnd"/>
+            <w:r>
+              <w:rPr>
+                <w:rFonts w:ascii="GDS Transport Website Light" w:hAnsi="GDS Transport Website Light"/>
+              </w:rPr>
+              <w:t>($</w:t>
+            </w:r>
+            <w:proofErr w:type="spellStart"/>
+            <w:r>
+              <w:rPr>
+                <w:rFonts w:ascii="GDS Transport Website Light" w:hAnsi="GDS Transport Website Light"/>
+              </w:rPr>
+              <w:t>nowUT</w:t>
             </w:r>
             <w:r>
               <w:rPr>
@@ -707,11 +1744,26 @@
               </w:rPr>
               <w:t>C</w:t>
             </w:r>
-            <w:r>
-              <w:rPr>
-                <w:rFonts w:ascii="GDS Transport Website Light" w:hAnsi="GDS Transport Website Light"/>
-              </w:rPr>
-              <w:t>,‘d MMMM yyyy’)}&gt;&gt;</w:t>
+            <w:proofErr w:type="spellEnd"/>
+            <w:r>
+              <w:rPr>
+                <w:rFonts w:ascii="GDS Transport Website Light" w:hAnsi="GDS Transport Website Light"/>
+              </w:rPr>
+              <w:t xml:space="preserve">,‘d MMMM </w:t>
+            </w:r>
+            <w:proofErr w:type="spellStart"/>
+            <w:r>
+              <w:rPr>
+                <w:rFonts w:ascii="GDS Transport Website Light" w:hAnsi="GDS Transport Website Light"/>
+              </w:rPr>
+              <w:t>yyyy</w:t>
+            </w:r>
+            <w:proofErr w:type="spellEnd"/>
+            <w:r>
+              <w:rPr>
+                <w:rFonts w:ascii="GDS Transport Website Light" w:hAnsi="GDS Transport Website Light"/>
+              </w:rPr>
+              <w:t>’)}&gt;&gt;</w:t>
             </w:r>
           </w:p>
         </w:tc>
@@ -758,22 +1810,44 @@
                 <w:sz w:val="28"/>
                 <w:szCs w:val="28"/>
               </w:rPr>
-              <w:t>&lt;&lt;courtName&gt;&gt;</w:t>
-            </w:r>
-          </w:p>
-        </w:tc>
-        <w:tc>
-          <w:tcPr>
-            <w:tcW w:w="2126" w:type="dxa"/>
-          </w:tcPr>
-          <w:p>
-            <w:pPr>
-              <w:jc w:val="center"/>
-              <w:rPr>
-                <w:rFonts w:ascii="GDS Transport Website Light" w:hAnsi="GDS Transport Website Light"/>
+              <w:t>&lt;&lt;</w:t>
+            </w:r>
+            <w:proofErr w:type="spellStart"/>
+            <w:r>
+              <w:rPr>
+                <w:rFonts w:ascii="GDS Transport Website Light" w:hAnsi="GDS Transport Website Light"/>
+                <w:b/>
+                <w:bCs/>
                 <w:sz w:val="28"/>
                 <w:szCs w:val="28"/>
               </w:rPr>
+              <w:t>courtName</w:t>
+            </w:r>
+            <w:proofErr w:type="spellEnd"/>
+            <w:r>
+              <w:rPr>
+                <w:rFonts w:ascii="GDS Transport Website Light" w:hAnsi="GDS Transport Website Light"/>
+                <w:b/>
+                <w:bCs/>
+                <w:sz w:val="28"/>
+                <w:szCs w:val="28"/>
+              </w:rPr>
+              <w:t>&gt;&gt;</w:t>
+            </w:r>
+          </w:p>
+        </w:tc>
+        <w:tc>
+          <w:tcPr>
+            <w:tcW w:w="2126" w:type="dxa"/>
+          </w:tcPr>
+          <w:p>
+            <w:pPr>
+              <w:jc w:val="center"/>
+              <w:rPr>
+                <w:rFonts w:ascii="GDS Transport Website Light" w:hAnsi="GDS Transport Website Light"/>
+                <w:sz w:val="28"/>
+                <w:szCs w:val="28"/>
+              </w:rPr>
             </w:pPr>
             <w:r>
               <w:rPr>
@@ -787,7 +1861,15 @@
                 <w:rFonts w:ascii="GDS Transport Website Light" w:hAnsi="GDS Transport Website Light"/>
                 <w:szCs w:val="22"/>
               </w:rPr>
-              <w:t>&lt;&lt;c</w:t>
+              <w:t>&lt;&lt;</w:t>
+            </w:r>
+            <w:proofErr w:type="spellStart"/>
+            <w:r>
+              <w:rPr>
+                <w:rFonts w:ascii="GDS Transport Website Light" w:hAnsi="GDS Transport Website Light"/>
+                <w:szCs w:val="22"/>
+              </w:rPr>
+              <w:t>c</w:t>
             </w:r>
             <w:r>
               <w:rPr>
@@ -801,7 +1883,15 @@
                 <w:rFonts w:ascii="GDS Transport Website Light" w:hAnsi="GDS Transport Website Light"/>
                 <w:szCs w:val="22"/>
               </w:rPr>
-              <w:t>Number&gt;&gt;</w:t>
+              <w:t>Number</w:t>
+            </w:r>
+            <w:proofErr w:type="spellEnd"/>
+            <w:r>
+              <w:rPr>
+                <w:rFonts w:ascii="GDS Transport Website Light" w:hAnsi="GDS Transport Website Light"/>
+                <w:szCs w:val="22"/>
+              </w:rPr>
+              <w:t>&gt;&gt;</w:t>
             </w:r>
           </w:p>
         </w:tc>
@@ -1260,6 +2350,7 @@
               </w:rPr>
               <w:t>&lt;&lt;</w:t>
             </w:r>
+            <w:proofErr w:type="spellStart"/>
             <w:r>
               <w:rPr>
                 <w:rFonts w:ascii="GDS Transport Website Light" w:hAnsi="GDS Transport Website Light"/>
@@ -1267,6 +2358,7 @@
               </w:rPr>
               <w:t>applicationCreatedDate</w:t>
             </w:r>
+            <w:proofErr w:type="spellEnd"/>
             <w:r>
               <w:rPr>
                 <w:rFonts w:ascii="GDS Transport Website Light" w:hAnsi="GDS Transport Website Light"/>
@@ -1293,7 +2385,15 @@
                 <w:rFonts w:ascii="GDS Transport Website Light" w:hAnsi="GDS Transport Website Light"/>
                 <w:szCs w:val="22"/>
               </w:rPr>
-              <w:t>&lt;&lt;additional</w:t>
+              <w:t>&lt;&lt;</w:t>
+            </w:r>
+            <w:proofErr w:type="spellStart"/>
+            <w:r>
+              <w:rPr>
+                <w:rFonts w:ascii="GDS Transport Website Light" w:hAnsi="GDS Transport Website Light"/>
+                <w:szCs w:val="22"/>
+              </w:rPr>
+              <w:t>additional</w:t>
             </w:r>
             <w:r>
               <w:rPr>
@@ -1307,7 +2407,15 @@
                 <w:rFonts w:ascii="GDS Transport Website Light" w:hAnsi="GDS Transport Website Light"/>
                 <w:szCs w:val="22"/>
               </w:rPr>
-              <w:t>Fee&gt;&gt;.</w:t>
+              <w:t>Fee</w:t>
+            </w:r>
+            <w:proofErr w:type="spellEnd"/>
+            <w:r>
+              <w:rPr>
+                <w:rFonts w:ascii="GDS Transport Website Light" w:hAnsi="GDS Transport Website Light"/>
+                <w:szCs w:val="22"/>
+              </w:rPr>
+              <w:t>&gt;&gt;.</w:t>
             </w:r>
           </w:p>
           <w:p>

</xml_diff>